<commit_message>
it ; EOF !
/
\n
'
s starting to look like something
</commit_message>
<xml_diff>
--- a/דוח 1.docx
+++ b/דוח 1.docx
@@ -118,6 +118,7 @@
           <w:rtl/>
         </w:rPr>
       </w:pPr>
+      <w:bookmarkStart w:id="0" w:name="_GoBack"/>
       <w:r>
         <w:rPr>
           <w:rFonts w:ascii="David" w:hAnsi="David" w:cs="David"/>
@@ -126,6 +127,7 @@
         <w:br w:type="page"/>
       </w:r>
     </w:p>
+    <w:bookmarkEnd w:id="0"/>
     <w:p>
       <w:pPr>
         <w:jc w:val="center"/>
@@ -348,6 +350,7 @@
     </w:p>
     <w:p>
       <w:pPr>
+        <w:jc w:val="both"/>
         <w:rPr>
           <w:rFonts w:ascii="David" w:hAnsi="David" w:cs="David" w:hint="cs"/>
           <w:rtl/>
@@ -385,13 +388,12 @@
           <w:rFonts w:ascii="David" w:hAnsi="David" w:cs="David" w:hint="cs"/>
           <w:rtl/>
         </w:rPr>
-        <w:t xml:space="preserve"> . </w:t>
-      </w:r>
-      <w:bookmarkStart w:id="0" w:name="_GoBack"/>
-      <w:bookmarkEnd w:id="0"/>
-    </w:p>
-    <w:p>
-      <w:pPr>
+        <w:t xml:space="preserve"> .</w:t>
+      </w:r>
+    </w:p>
+    <w:p>
+      <w:pPr>
+        <w:jc w:val="both"/>
         <w:rPr>
           <w:rFonts w:ascii="David" w:hAnsi="David" w:cs="David"/>
           <w:rtl/>
@@ -444,11 +446,12 @@
           <w:rFonts w:ascii="David" w:hAnsi="David" w:cs="David" w:hint="cs"/>
           <w:rtl/>
         </w:rPr>
-        <w:t xml:space="preserve">  כיול המערכת מחדש בהמצאות פלס וסרגל. </w:t>
-      </w:r>
-    </w:p>
-    <w:p>
-      <w:pPr>
+        <w:t xml:space="preserve">  כיול המערכת מחדש בהמצאות פלס וסרגל.</w:t>
+      </w:r>
+    </w:p>
+    <w:p>
+      <w:pPr>
+        <w:jc w:val="both"/>
         <w:rPr>
           <w:rFonts w:ascii="David" w:hAnsi="David" w:cs="David"/>
           <w:rtl/>
@@ -473,11 +476,12 @@
           <w:rFonts w:ascii="David" w:hAnsi="David" w:cs="David" w:hint="cs"/>
           <w:rtl/>
         </w:rPr>
-        <w:t xml:space="preserve">. דבר שהיה משפיע באופן משמעותי על איכות הנתונים. </w:t>
-      </w:r>
-    </w:p>
-    <w:p>
-      <w:pPr>
+        <w:t>. דבר שהיה משפיע באופן משמעותי על איכות הנתונים.</w:t>
+      </w:r>
+    </w:p>
+    <w:p>
+      <w:pPr>
+        <w:jc w:val="both"/>
         <w:rPr>
           <w:rFonts w:ascii="David" w:eastAsiaTheme="minorEastAsia" w:hAnsi="David" w:cs="David"/>
           <w:rtl/>
@@ -580,16 +584,10 @@
         </w:rPr>
         <w:t>–</w:t>
       </w:r>
-      <w:r>
-        <w:rPr>
-          <w:rFonts w:ascii="David" w:eastAsiaTheme="minorEastAsia" w:hAnsi="David" w:cs="David" w:hint="cs"/>
-          <w:rtl/>
-        </w:rPr>
-        <w:t xml:space="preserve"> </w:t>
-      </w:r>
-    </w:p>
-    <w:p>
-      <w:pPr>
+    </w:p>
+    <w:p>
+      <w:pPr>
+        <w:jc w:val="both"/>
         <w:rPr>
           <w:rFonts w:ascii="David" w:eastAsiaTheme="minorEastAsia" w:hAnsi="David" w:cs="David" w:hint="cs"/>
           <w:rtl/>
@@ -698,6 +696,7 @@
     </w:p>
     <w:p>
       <w:pPr>
+        <w:jc w:val="both"/>
         <w:rPr>
           <w:rFonts w:ascii="David" w:eastAsiaTheme="minorEastAsia" w:hAnsi="David" w:cs="David"/>
         </w:rPr>
@@ -805,6 +804,7 @@
     </w:p>
     <w:p>
       <w:pPr>
+        <w:jc w:val="both"/>
         <w:rPr>
           <w:rFonts w:ascii="David" w:eastAsiaTheme="minorEastAsia" w:hAnsi="David" w:cs="David"/>
           <w:rtl/>
@@ -824,16 +824,10 @@
         </w:rPr>
         <w:t>–</w:t>
       </w:r>
-      <w:r>
-        <w:rPr>
-          <w:rFonts w:ascii="David" w:eastAsiaTheme="minorEastAsia" w:hAnsi="David" w:cs="David" w:hint="cs"/>
-          <w:rtl/>
-        </w:rPr>
-        <w:t xml:space="preserve"> </w:t>
-      </w:r>
-    </w:p>
-    <w:p>
-      <w:pPr>
+    </w:p>
+    <w:p>
+      <w:pPr>
+        <w:jc w:val="both"/>
         <w:rPr>
           <w:rFonts w:ascii="David" w:eastAsiaTheme="minorEastAsia" w:hAnsi="David" w:cs="David" w:hint="cs"/>
           <w:i/>
@@ -953,6 +947,15 @@
           <w:rtl/>
         </w:rPr>
       </w:pPr>
+      <w:r>
+        <w:rPr>
+          <w:rFonts w:ascii="David" w:eastAsiaTheme="minorEastAsia" w:hAnsi="David" w:cs="David" w:hint="cs"/>
+          <w:b/>
+          <w:bCs/>
+          <w:rtl/>
+        </w:rPr>
+        <w:t xml:space="preserve">לעשות סעיף אחרון </w:t>
+      </w:r>
     </w:p>
     <w:p>
       <w:pPr>
@@ -991,59 +994,6 @@
           <w:rFonts w:ascii="David" w:eastAsiaTheme="minorEastAsia" w:hAnsi="David" w:cs="David" w:hint="cs"/>
         </w:rPr>
       </w:pPr>
-    </w:p>
-    <w:p>
-      <w:pPr>
-        <w:rPr>
-          <w:rFonts w:ascii="David" w:eastAsiaTheme="minorEastAsia" w:hAnsi="David" w:cs="David" w:hint="cs"/>
-          <w:i/>
-        </w:rPr>
-      </w:pPr>
-    </w:p>
-    <w:p>
-      <w:pPr>
-        <w:rPr>
-          <w:rFonts w:ascii="David" w:eastAsiaTheme="minorEastAsia" w:hAnsi="David" w:cs="David" w:hint="cs"/>
-          <w:rtl/>
-        </w:rPr>
-      </w:pPr>
-    </w:p>
-    <w:p>
-      <w:pPr>
-        <w:rPr>
-          <w:rFonts w:ascii="David" w:hAnsi="David" w:cs="David"/>
-        </w:rPr>
-      </w:pPr>
-      <w:r>
-        <w:rPr>
-          <w:rFonts w:ascii="David" w:hAnsi="David" w:cs="David" w:hint="cs"/>
-          <w:rtl/>
-        </w:rPr>
-        <w:t xml:space="preserve">באמצעות </w:t>
-      </w:r>
-      <w:proofErr w:type="spellStart"/>
-      <w:r>
-        <w:rPr>
-          <w:rFonts w:ascii="David" w:hAnsi="David" w:cs="David"/>
-        </w:rPr>
-        <w:t>cftool</w:t>
-      </w:r>
-      <w:proofErr w:type="spellEnd"/>
-      <w:r>
-        <w:rPr>
-          <w:rFonts w:ascii="David" w:hAnsi="David" w:cs="David" w:hint="cs"/>
-          <w:rtl/>
-        </w:rPr>
-        <w:t xml:space="preserve"> אנו מקבלים כי </w:t>
-      </w:r>
-      <m:oMath>
-        <m:r>
-          <w:rPr>
-            <w:rFonts w:ascii="Cambria Math" w:hAnsi="Cambria Math" w:cs="David"/>
-          </w:rPr>
-          <m:t>r=</m:t>
-        </m:r>
-      </m:oMath>
     </w:p>
     <w:p>
       <w:pPr>
@@ -1141,197 +1091,10 @@
     <w:p>
       <w:pPr>
         <w:rPr>
-          <w:rFonts w:ascii="David" w:hAnsi="David" w:cs="David"/>
-        </w:rPr>
-      </w:pPr>
-    </w:p>
-    <w:p>
-      <w:pPr>
-        <w:rPr>
-          <w:rFonts w:ascii="David" w:hAnsi="David" w:cs="David"/>
-        </w:rPr>
-      </w:pPr>
-    </w:p>
-    <w:p>
-      <w:pPr>
-        <w:rPr>
-          <w:rFonts w:ascii="David" w:hAnsi="David" w:cs="David"/>
-          <w:rtl/>
-        </w:rPr>
-      </w:pPr>
-    </w:p>
-    <w:p>
-      <w:pPr>
-        <w:rPr>
-          <w:rFonts w:ascii="David" w:hAnsi="David" w:cs="David"/>
-        </w:rPr>
-      </w:pPr>
-    </w:p>
-    <w:p>
-      <w:pPr>
-        <w:rPr>
-          <w:rFonts w:ascii="David" w:hAnsi="David" w:cs="David"/>
-        </w:rPr>
-      </w:pPr>
-    </w:p>
-    <w:p>
-      <w:pPr>
-        <w:rPr>
-          <w:rFonts w:ascii="David" w:hAnsi="David" w:cs="David"/>
-        </w:rPr>
-      </w:pPr>
-    </w:p>
-    <w:p>
-      <w:r>
-        <w:rPr>
-          <w:rtl/>
-        </w:rPr>
-        <w:t>כמתו את השונות ב</w:t>
-      </w:r>
-      <w:r>
-        <w:t xml:space="preserve">-r </w:t>
-      </w:r>
-      <w:r>
-        <w:rPr>
-          <w:rtl/>
-        </w:rPr>
-        <w:t>עבור חזרות של אותו ניסוי</w:t>
-      </w:r>
-      <w:r>
-        <w:t xml:space="preserve"> )H </w:t>
-      </w:r>
-      <w:r>
-        <w:rPr>
-          <w:rtl/>
-        </w:rPr>
-        <w:t>זהה(. מהן הסיבות לשונות זאת</w:t>
-      </w:r>
-      <w:r>
-        <w:t xml:space="preserve">? </w:t>
-      </w:r>
-      <w:r>
-        <w:sym w:font="Symbol" w:char="F0B7"/>
-      </w:r>
-    </w:p>
-    <w:p>
-      <w:pPr>
-        <w:rPr>
-          <w:rFonts w:ascii="David" w:hAnsi="David" w:cs="David" w:hint="cs"/>
-          <w:rtl/>
-        </w:rPr>
-      </w:pPr>
-      <w:r>
-        <w:t xml:space="preserve"> </w:t>
-      </w:r>
-      <w:r>
-        <w:rPr>
-          <w:rtl/>
-        </w:rPr>
-        <w:t xml:space="preserve">שרטטו גרף המתאר כיצד תלוי מרחק הנפילה הממוצע של הכדורים בגובה </w:t>
-      </w:r>
-      <w:r>
-        <w:t xml:space="preserve">.r(H) - </w:t>
-      </w:r>
-      <w:r>
-        <w:rPr>
-          <w:rtl/>
-        </w:rPr>
-        <w:t xml:space="preserve">המסילה </w:t>
-      </w:r>
-      <w:r>
-        <w:sym w:font="Symbol" w:char="F0B7"/>
-      </w:r>
-      <w:r>
-        <w:t xml:space="preserve"> </w:t>
-      </w:r>
-      <w:r>
-        <w:rPr>
-          <w:rtl/>
-        </w:rPr>
-        <w:t xml:space="preserve">הראו באמצעות הגרף מהי התלות הפונקציונלית של </w:t>
-      </w:r>
-      <w:r>
-        <w:rPr>
-          <w:rFonts w:ascii="MS Gothic" w:eastAsia="MS Gothic" w:hAnsi="MS Gothic" w:cs="MS Gothic" w:hint="eastAsia"/>
-          <w:rtl/>
-        </w:rPr>
-        <w:t>〈</w:t>
-      </w:r>
-      <w:r>
-        <w:rPr>
-          <w:rFonts w:ascii="Tahoma" w:hAnsi="Tahoma" w:cs="Tahoma" w:hint="cs"/>
-          <w:rtl/>
-        </w:rPr>
-        <w:t>��</w:t>
-      </w:r>
-      <w:r>
-        <w:rPr>
-          <w:rFonts w:ascii="MS Gothic" w:eastAsia="MS Gothic" w:hAnsi="MS Gothic" w:cs="MS Gothic" w:hint="eastAsia"/>
-          <w:rtl/>
-        </w:rPr>
-        <w:t>〉</w:t>
-      </w:r>
-      <w:r>
-        <w:rPr>
-          <w:rtl/>
-        </w:rPr>
-        <w:t xml:space="preserve"> </w:t>
-      </w:r>
-      <w:r>
-        <w:rPr>
-          <w:rFonts w:ascii="Arial" w:hAnsi="Arial" w:cs="Arial" w:hint="cs"/>
-          <w:rtl/>
-        </w:rPr>
-        <w:t>ב</w:t>
-      </w:r>
-      <w:r>
-        <w:t xml:space="preserve">-H. </w:t>
-      </w:r>
-      <w:r>
-        <w:sym w:font="Symbol" w:char="F0B7"/>
-      </w:r>
-      <w:r>
-        <w:t xml:space="preserve"> </w:t>
-      </w:r>
-      <w:r>
-        <w:rPr>
-          <w:rtl/>
-        </w:rPr>
-        <w:t>כיצד ניתן להסביר תלות זאת</w:t>
-      </w:r>
-      <w:r>
-        <w:t xml:space="preserve">? </w:t>
-      </w:r>
-      <w:r>
-        <w:sym w:font="Symbol" w:char="F0B7"/>
-      </w:r>
-      <w:r>
-        <w:t xml:space="preserve"> </w:t>
-      </w:r>
-      <w:r>
-        <w:rPr>
-          <w:rtl/>
-        </w:rPr>
-        <w:t>בהנחה שלאחר עזיבת המגלשה הכדור נע בתנועה בליסטית, העריכו מהי המהירות של הכדורים בהינתקם מהמסילה</w:t>
-      </w:r>
-      <w:r>
-        <w:t xml:space="preserve">? </w:t>
-      </w:r>
-      <w:r>
-        <w:sym w:font="Symbol" w:char="F0B7"/>
-      </w:r>
-      <w:r>
-        <w:t xml:space="preserve"> </w:t>
-      </w:r>
-      <w:r>
-        <w:rPr>
-          <w:rtl/>
-        </w:rPr>
-        <w:t>השוו את האנרגיה ההתחלתית של הכדור עם זאת המוערכת מיד לאחר הניתוק. הסבירו את התוצאות</w:t>
-      </w:r>
-      <w:r>
-        <w:t>.</w:t>
-      </w:r>
+          <w:rFonts w:ascii="David" w:hAnsi="David" w:cs="David" w:hint="cs"/>
+          <w:rtl/>
+        </w:rPr>
+      </w:pPr>
       <w:r>
         <w:rPr>
           <w:rFonts w:ascii="David" w:hAnsi="David" w:cs="David"/>
@@ -1372,7 +1135,7 @@
     </w:p>
     <w:p>
       <w:pPr>
-        <w:jc w:val="center"/>
+        <w:jc w:val="both"/>
         <w:rPr>
           <w:rFonts w:ascii="David" w:hAnsi="David" w:cs="David"/>
           <w:rtl/>
@@ -1459,30 +1222,544 @@
           </wp:anchor>
         </w:drawing>
       </w:r>
-    </w:p>
-    <w:p>
-      <w:pPr>
-        <w:jc w:val="center"/>
-        <w:rPr>
-          <w:rFonts w:ascii="David" w:hAnsi="David" w:cs="David"/>
-          <w:rtl/>
-        </w:rPr>
-      </w:pPr>
-    </w:p>
-    <w:p>
-      <w:pPr>
-        <w:jc w:val="center"/>
-        <w:rPr>
-          <w:rFonts w:ascii="David" w:hAnsi="David" w:cs="David"/>
-          <w:rtl/>
-        </w:rPr>
-      </w:pPr>
-    </w:p>
-    <w:p>
-      <w:pPr>
-        <w:bidi w:val="0"/>
-        <w:rPr>
-          <w:rFonts w:ascii="David" w:hAnsi="David" w:cs="David"/>
+      <w:r>
+        <w:rPr>
+          <w:rFonts w:ascii="David" w:hAnsi="David" w:cs="David" w:hint="cs"/>
+          <w:rtl/>
+        </w:rPr>
+        <w:t>החלק השני של הניסוי, בוחן את הקשר שבין גובה הכדור ביחס למסילה, בניסוי זה, בכל איטרציה גובהה המסילה מהקרקע היה (</w:t>
+      </w:r>
+      <w:r>
+        <w:rPr>
+          <w:rFonts w:ascii="David" w:hAnsi="David" w:cs="David" w:hint="cs"/>
+        </w:rPr>
+        <w:t xml:space="preserve"> </w:t>
+      </w:r>
+      <w:r>
+        <w:rPr>
+          <w:rFonts w:ascii="David" w:hAnsi="David" w:cs="David" w:hint="cs"/>
+          <w:b/>
+          <w:bCs/>
+          <w:rtl/>
+        </w:rPr>
+        <w:t>לא זוכר בדיוק)</w:t>
+      </w:r>
+      <w:r>
+        <w:rPr>
+          <w:rFonts w:ascii="David" w:hAnsi="David" w:cs="David" w:hint="cs"/>
+          <w:rtl/>
+        </w:rPr>
+        <w:t xml:space="preserve"> 10 [</w:t>
+      </w:r>
+      <w:r>
+        <w:rPr>
+          <w:rFonts w:ascii="David" w:hAnsi="David" w:cs="David"/>
+        </w:rPr>
+        <w:t>cm</w:t>
+      </w:r>
+      <w:r>
+        <w:rPr>
+          <w:rFonts w:ascii="David" w:hAnsi="David" w:cs="David" w:hint="cs"/>
+          <w:rtl/>
+        </w:rPr>
+        <w:t xml:space="preserve">] אך גובה הכדור ביחס למסילה השתנה. </w:t>
+      </w:r>
+    </w:p>
+    <w:p>
+      <w:pPr>
+        <w:jc w:val="both"/>
+        <w:rPr>
+          <w:rFonts w:ascii="David" w:hAnsi="David" w:cs="David"/>
+          <w:rtl/>
+        </w:rPr>
+      </w:pPr>
+      <w:r>
+        <w:rPr>
+          <w:rFonts w:ascii="David" w:hAnsi="David" w:cs="David" w:hint="cs"/>
+          <w:rtl/>
+        </w:rPr>
+        <w:t>בניגוד לניסוי הקודם, מאחר והמערכת לא היית</w:t>
+      </w:r>
+      <w:r>
+        <w:rPr>
+          <w:rFonts w:ascii="David" w:hAnsi="David" w:cs="David" w:hint="eastAsia"/>
+          <w:rtl/>
+        </w:rPr>
+        <w:t>ה</w:t>
+      </w:r>
+      <w:r>
+        <w:rPr>
+          <w:rFonts w:ascii="David" w:hAnsi="David" w:cs="David" w:hint="cs"/>
+          <w:rtl/>
+        </w:rPr>
+        <w:t xml:space="preserve"> צריכה לעבור כיול מחדש בכל איטרציה, התוצאות היו מדויקות יותר באופן משמעותי. וניתן לראות בגרף התחתון שהשונות לפי מקבץ נמוכה באופן משמעותי בחלק זה של הניסוי. </w:t>
+      </w:r>
+    </w:p>
+    <w:p>
+      <w:pPr>
+        <w:jc w:val="both"/>
+        <w:rPr>
+          <w:rFonts w:ascii="David" w:eastAsiaTheme="minorEastAsia" w:hAnsi="David" w:cs="David"/>
+        </w:rPr>
+      </w:pPr>
+      <w:r>
+        <w:rPr>
+          <w:rFonts w:ascii="David" w:hAnsi="David" w:cs="David" w:hint="cs"/>
+          <w:rtl/>
+        </w:rPr>
+        <w:t xml:space="preserve">אנחנו מניחים כי התנועה, היא בליסטית, ומחפשים את הקשר בין </w:t>
+      </w:r>
+      <m:oMath>
+        <m:sSub>
+          <m:sSubPr>
+            <m:ctrlPr>
+              <w:rPr>
+                <w:rFonts w:ascii="Cambria Math" w:hAnsi="Cambria Math" w:cs="David"/>
+                <w:i/>
+              </w:rPr>
+            </m:ctrlPr>
+          </m:sSubPr>
+          <m:e>
+            <m:r>
+              <w:rPr>
+                <w:rFonts w:ascii="Cambria Math" w:hAnsi="Cambria Math" w:cs="David"/>
+              </w:rPr>
+              <m:t>E</m:t>
+            </m:r>
+          </m:e>
+          <m:sub>
+            <m:r>
+              <w:rPr>
+                <w:rFonts w:ascii="Cambria Math" w:hAnsi="Cambria Math" w:cs="David"/>
+              </w:rPr>
+              <m:t>k</m:t>
+            </m:r>
+          </m:sub>
+        </m:sSub>
+      </m:oMath>
+      <w:r>
+        <w:rPr>
+          <w:rFonts w:ascii="David" w:eastAsiaTheme="minorEastAsia" w:hAnsi="David" w:cs="David" w:hint="cs"/>
+          <w:rtl/>
+        </w:rPr>
+        <w:t xml:space="preserve"> לבין </w:t>
+      </w:r>
+      <m:oMath>
+        <m:r>
+          <w:rPr>
+            <w:rFonts w:ascii="Cambria Math" w:eastAsiaTheme="minorEastAsia" w:hAnsi="Cambria Math" w:cs="David"/>
+          </w:rPr>
+          <m:t>r</m:t>
+        </m:r>
+      </m:oMath>
+      <w:r>
+        <w:rPr>
+          <w:rFonts w:ascii="David" w:eastAsiaTheme="minorEastAsia" w:hAnsi="David" w:cs="David" w:hint="cs"/>
+          <w:rtl/>
+        </w:rPr>
+        <w:t>. מקינטיקה מקבלים :</w:t>
+      </w:r>
+      <m:oMath>
+        <m:sSub>
+          <m:sSubPr>
+            <m:ctrlPr>
+              <w:rPr>
+                <w:rFonts w:ascii="Cambria Math" w:eastAsiaTheme="minorEastAsia" w:hAnsi="Cambria Math" w:cs="David"/>
+              </w:rPr>
+            </m:ctrlPr>
+          </m:sSubPr>
+          <m:e>
+            <m:r>
+              <m:rPr>
+                <m:sty m:val="p"/>
+              </m:rPr>
+              <w:rPr>
+                <w:rFonts w:ascii="Cambria Math" w:eastAsiaTheme="minorEastAsia" w:hAnsi="Cambria Math" w:cs="David"/>
+              </w:rPr>
+              <m:t>E</m:t>
+            </m:r>
+          </m:e>
+          <m:sub>
+            <m:r>
+              <w:rPr>
+                <w:rFonts w:ascii="Cambria Math" w:eastAsiaTheme="minorEastAsia" w:hAnsi="Cambria Math" w:cs="David"/>
+              </w:rPr>
+              <m:t>k</m:t>
+            </m:r>
+          </m:sub>
+        </m:sSub>
+        <m:r>
+          <w:rPr>
+            <w:rFonts w:ascii="Cambria Math" w:eastAsiaTheme="minorEastAsia" w:hAnsi="Cambria Math" w:cs="David"/>
+          </w:rPr>
+          <m:t>=</m:t>
+        </m:r>
+        <m:f>
+          <m:fPr>
+            <m:ctrlPr>
+              <w:rPr>
+                <w:rFonts w:ascii="Cambria Math" w:eastAsiaTheme="minorEastAsia" w:hAnsi="Cambria Math" w:cs="David"/>
+              </w:rPr>
+            </m:ctrlPr>
+          </m:fPr>
+          <m:num>
+            <m:r>
+              <w:rPr>
+                <w:rFonts w:ascii="Cambria Math" w:eastAsiaTheme="minorEastAsia" w:hAnsi="Cambria Math" w:cs="David"/>
+              </w:rPr>
+              <m:t>1</m:t>
+            </m:r>
+            <m:ctrlPr>
+              <w:rPr>
+                <w:rFonts w:ascii="Cambria Math" w:eastAsiaTheme="minorEastAsia" w:hAnsi="Cambria Math" w:cs="David"/>
+                <w:i/>
+              </w:rPr>
+            </m:ctrlPr>
+          </m:num>
+          <m:den>
+            <m:r>
+              <w:rPr>
+                <w:rFonts w:ascii="Cambria Math" w:eastAsiaTheme="minorEastAsia" w:hAnsi="Cambria Math" w:cs="David"/>
+              </w:rPr>
+              <m:t>2</m:t>
+            </m:r>
+            <m:ctrlPr>
+              <w:rPr>
+                <w:rFonts w:ascii="Cambria Math" w:eastAsiaTheme="minorEastAsia" w:hAnsi="Cambria Math" w:cs="David"/>
+                <w:i/>
+              </w:rPr>
+            </m:ctrlPr>
+          </m:den>
+        </m:f>
+        <m:r>
+          <w:rPr>
+            <w:rFonts w:ascii="Cambria Math" w:eastAsiaTheme="minorEastAsia" w:hAnsi="Cambria Math" w:cs="David"/>
+          </w:rPr>
+          <m:t>m</m:t>
+        </m:r>
+        <m:sSup>
+          <m:sSupPr>
+            <m:ctrlPr>
+              <w:rPr>
+                <w:rFonts w:ascii="Cambria Math" w:eastAsiaTheme="minorEastAsia" w:hAnsi="Cambria Math" w:cs="David"/>
+                <w:i/>
+              </w:rPr>
+            </m:ctrlPr>
+          </m:sSupPr>
+          <m:e>
+            <m:r>
+              <w:rPr>
+                <w:rFonts w:ascii="Cambria Math" w:eastAsiaTheme="minorEastAsia" w:hAnsi="Cambria Math" w:cs="David"/>
+              </w:rPr>
+              <m:t>v</m:t>
+            </m:r>
+          </m:e>
+          <m:sup>
+            <m:r>
+              <w:rPr>
+                <w:rFonts w:ascii="Cambria Math" w:eastAsiaTheme="minorEastAsia" w:hAnsi="Cambria Math" w:cs="David"/>
+              </w:rPr>
+              <m:t>2</m:t>
+            </m:r>
+          </m:sup>
+        </m:sSup>
+        <m:r>
+          <w:rPr>
+            <w:rFonts w:ascii="Cambria Math" w:eastAsiaTheme="minorEastAsia" w:hAnsi="Cambria Math" w:cs="David"/>
+          </w:rPr>
+          <m:t>=</m:t>
+        </m:r>
+        <m:f>
+          <m:fPr>
+            <m:ctrlPr>
+              <w:rPr>
+                <w:rFonts w:ascii="Cambria Math" w:eastAsiaTheme="minorEastAsia" w:hAnsi="Cambria Math" w:cs="David"/>
+              </w:rPr>
+            </m:ctrlPr>
+          </m:fPr>
+          <m:num>
+            <m:r>
+              <w:rPr>
+                <w:rFonts w:ascii="Cambria Math" w:eastAsiaTheme="minorEastAsia" w:hAnsi="Cambria Math" w:cs="David"/>
+              </w:rPr>
+              <m:t>1</m:t>
+            </m:r>
+            <m:ctrlPr>
+              <w:rPr>
+                <w:rFonts w:ascii="Cambria Math" w:eastAsiaTheme="minorEastAsia" w:hAnsi="Cambria Math" w:cs="David"/>
+                <w:i/>
+              </w:rPr>
+            </m:ctrlPr>
+          </m:num>
+          <m:den>
+            <m:r>
+              <w:rPr>
+                <w:rFonts w:ascii="Cambria Math" w:eastAsiaTheme="minorEastAsia" w:hAnsi="Cambria Math" w:cs="David"/>
+              </w:rPr>
+              <m:t>2</m:t>
+            </m:r>
+            <m:ctrlPr>
+              <w:rPr>
+                <w:rFonts w:ascii="Cambria Math" w:eastAsiaTheme="minorEastAsia" w:hAnsi="Cambria Math" w:cs="David"/>
+                <w:i/>
+              </w:rPr>
+            </m:ctrlPr>
+          </m:den>
+        </m:f>
+        <m:r>
+          <w:rPr>
+            <w:rFonts w:ascii="Cambria Math" w:eastAsiaTheme="minorEastAsia" w:hAnsi="Cambria Math" w:cs="David"/>
+          </w:rPr>
+          <m:t>m</m:t>
+        </m:r>
+        <m:sSup>
+          <m:sSupPr>
+            <m:ctrlPr>
+              <w:rPr>
+                <w:rFonts w:ascii="Cambria Math" w:eastAsiaTheme="minorEastAsia" w:hAnsi="Cambria Math" w:cs="David"/>
+                <w:i/>
+              </w:rPr>
+            </m:ctrlPr>
+          </m:sSupPr>
+          <m:e>
+            <m:d>
+              <m:dPr>
+                <m:ctrlPr>
+                  <w:rPr>
+                    <w:rFonts w:ascii="Cambria Math" w:eastAsiaTheme="minorEastAsia" w:hAnsi="Cambria Math" w:cs="David"/>
+                    <w:i/>
+                  </w:rPr>
+                </m:ctrlPr>
+              </m:dPr>
+              <m:e>
+                <m:f>
+                  <m:fPr>
+                    <m:ctrlPr>
+                      <w:rPr>
+                        <w:rFonts w:ascii="Cambria Math" w:eastAsiaTheme="minorEastAsia" w:hAnsi="Cambria Math" w:cs="David"/>
+                      </w:rPr>
+                    </m:ctrlPr>
+                  </m:fPr>
+                  <m:num>
+                    <m:r>
+                      <w:rPr>
+                        <w:rFonts w:ascii="Cambria Math" w:eastAsiaTheme="minorEastAsia" w:hAnsi="Cambria Math" w:cs="David"/>
+                      </w:rPr>
+                      <m:t>r</m:t>
+                    </m:r>
+                    <m:ctrlPr>
+                      <w:rPr>
+                        <w:rFonts w:ascii="Cambria Math" w:eastAsiaTheme="minorEastAsia" w:hAnsi="Cambria Math" w:cs="David"/>
+                        <w:i/>
+                      </w:rPr>
+                    </m:ctrlPr>
+                  </m:num>
+                  <m:den>
+                    <m:r>
+                      <w:rPr>
+                        <w:rFonts w:ascii="Cambria Math" w:eastAsiaTheme="minorEastAsia" w:hAnsi="Cambria Math" w:cs="David"/>
+                      </w:rPr>
+                      <m:t>t</m:t>
+                    </m:r>
+                    <m:ctrlPr>
+                      <w:rPr>
+                        <w:rFonts w:ascii="Cambria Math" w:eastAsiaTheme="minorEastAsia" w:hAnsi="Cambria Math" w:cs="David"/>
+                        <w:i/>
+                      </w:rPr>
+                    </m:ctrlPr>
+                  </m:den>
+                </m:f>
+              </m:e>
+            </m:d>
+          </m:e>
+          <m:sup>
+            <m:r>
+              <w:rPr>
+                <w:rFonts w:ascii="Cambria Math" w:eastAsiaTheme="minorEastAsia" w:hAnsi="Cambria Math" w:cs="David"/>
+              </w:rPr>
+              <m:t>2</m:t>
+            </m:r>
+          </m:sup>
+        </m:sSup>
+      </m:oMath>
+    </w:p>
+    <w:p>
+      <w:pPr>
+        <w:jc w:val="both"/>
+        <w:rPr>
+          <w:rFonts w:ascii="David" w:eastAsiaTheme="minorEastAsia" w:hAnsi="David" w:cs="David" w:hint="cs"/>
+          <w:rtl/>
+        </w:rPr>
+      </w:pPr>
+      <m:oMathPara>
+        <m:oMath>
+          <m:sSub>
+            <m:sSubPr>
+              <m:ctrlPr>
+                <w:rPr>
+                  <w:rFonts w:ascii="Cambria Math" w:eastAsiaTheme="minorEastAsia" w:hAnsi="Cambria Math" w:cs="David"/>
+                  <w:i/>
+                </w:rPr>
+              </m:ctrlPr>
+            </m:sSubPr>
+            <m:e>
+              <m:r>
+                <w:rPr>
+                  <w:rFonts w:ascii="Cambria Math" w:eastAsiaTheme="minorEastAsia" w:hAnsi="Cambria Math" w:cs="David"/>
+                </w:rPr>
+                <m:t>E</m:t>
+              </m:r>
+            </m:e>
+            <m:sub>
+              <m:r>
+                <w:rPr>
+                  <w:rFonts w:ascii="Cambria Math" w:eastAsiaTheme="minorEastAsia" w:hAnsi="Cambria Math" w:cs="David"/>
+                </w:rPr>
+                <m:t>k</m:t>
+              </m:r>
+            </m:sub>
+          </m:sSub>
+          <m:r>
+            <w:rPr>
+              <w:rFonts w:ascii="Cambria Math" w:eastAsiaTheme="minorEastAsia" w:hAnsi="Cambria Math" w:cs="David"/>
+            </w:rPr>
+            <m:t>=</m:t>
+          </m:r>
+          <m:f>
+            <m:fPr>
+              <m:ctrlPr>
+                <w:rPr>
+                  <w:rFonts w:ascii="Cambria Math" w:eastAsiaTheme="minorEastAsia" w:hAnsi="Cambria Math" w:cs="David"/>
+                </w:rPr>
+              </m:ctrlPr>
+            </m:fPr>
+            <m:num>
+              <m:r>
+                <w:rPr>
+                  <w:rFonts w:ascii="Cambria Math" w:eastAsiaTheme="minorEastAsia" w:hAnsi="Cambria Math" w:cs="David"/>
+                </w:rPr>
+                <m:t>1</m:t>
+              </m:r>
+              <m:ctrlPr>
+                <w:rPr>
+                  <w:rFonts w:ascii="Cambria Math" w:eastAsiaTheme="minorEastAsia" w:hAnsi="Cambria Math" w:cs="David"/>
+                  <w:i/>
+                </w:rPr>
+              </m:ctrlPr>
+            </m:num>
+            <m:den>
+              <m:r>
+                <w:rPr>
+                  <w:rFonts w:ascii="Cambria Math" w:eastAsiaTheme="minorEastAsia" w:hAnsi="Cambria Math" w:cs="David"/>
+                </w:rPr>
+                <m:t>4</m:t>
+              </m:r>
+              <m:ctrlPr>
+                <w:rPr>
+                  <w:rFonts w:ascii="Cambria Math" w:eastAsiaTheme="minorEastAsia" w:hAnsi="Cambria Math" w:cs="David"/>
+                  <w:i/>
+                </w:rPr>
+              </m:ctrlPr>
+            </m:den>
+          </m:f>
+          <m:f>
+            <m:fPr>
+              <m:ctrlPr>
+                <w:rPr>
+                  <w:rFonts w:ascii="Cambria Math" w:eastAsiaTheme="minorEastAsia" w:hAnsi="Cambria Math" w:cs="David"/>
+                </w:rPr>
+              </m:ctrlPr>
+            </m:fPr>
+            <m:num>
+              <m:r>
+                <w:rPr>
+                  <w:rFonts w:ascii="Cambria Math" w:eastAsiaTheme="minorEastAsia" w:hAnsi="Cambria Math" w:cs="David"/>
+                </w:rPr>
+                <m:t>m</m:t>
+              </m:r>
+              <m:sSup>
+                <m:sSupPr>
+                  <m:ctrlPr>
+                    <w:rPr>
+                      <w:rFonts w:ascii="Cambria Math" w:eastAsiaTheme="minorEastAsia" w:hAnsi="Cambria Math" w:cs="David"/>
+                      <w:i/>
+                    </w:rPr>
+                  </m:ctrlPr>
+                </m:sSupPr>
+                <m:e>
+                  <m:r>
+                    <w:rPr>
+                      <w:rFonts w:ascii="Cambria Math" w:eastAsiaTheme="minorEastAsia" w:hAnsi="Cambria Math" w:cs="David"/>
+                    </w:rPr>
+                    <m:t>g</m:t>
+                  </m:r>
+                </m:e>
+                <m:sup>
+                  <m:r>
+                    <w:rPr>
+                      <w:rFonts w:ascii="Cambria Math" w:eastAsiaTheme="minorEastAsia" w:hAnsi="Cambria Math" w:cs="David"/>
+                    </w:rPr>
+                    <m:t>2</m:t>
+                  </m:r>
+                </m:sup>
+              </m:sSup>
+              <m:sSup>
+                <m:sSupPr>
+                  <m:ctrlPr>
+                    <w:rPr>
+                      <w:rFonts w:ascii="Cambria Math" w:eastAsiaTheme="minorEastAsia" w:hAnsi="Cambria Math" w:cs="David"/>
+                      <w:i/>
+                    </w:rPr>
+                  </m:ctrlPr>
+                </m:sSupPr>
+                <m:e>
+                  <m:r>
+                    <w:rPr>
+                      <w:rFonts w:ascii="Cambria Math" w:eastAsiaTheme="minorEastAsia" w:hAnsi="Cambria Math" w:cs="David"/>
+                    </w:rPr>
+                    <m:t>r</m:t>
+                  </m:r>
+                </m:e>
+                <m:sup>
+                  <m:r>
+                    <w:rPr>
+                      <w:rFonts w:ascii="Cambria Math" w:eastAsiaTheme="minorEastAsia" w:hAnsi="Cambria Math" w:cs="David"/>
+                    </w:rPr>
+                    <m:t>2</m:t>
+                  </m:r>
+                </m:sup>
+              </m:sSup>
+              <m:ctrlPr>
+                <w:rPr>
+                  <w:rFonts w:ascii="Cambria Math" w:eastAsiaTheme="minorEastAsia" w:hAnsi="Cambria Math" w:cs="David"/>
+                  <w:i/>
+                </w:rPr>
+              </m:ctrlPr>
+            </m:num>
+            <m:den>
+              <m:r>
+                <w:rPr>
+                  <w:rFonts w:ascii="Cambria Math" w:eastAsiaTheme="minorEastAsia" w:hAnsi="Cambria Math" w:cs="David"/>
+                </w:rPr>
+                <m:t>H</m:t>
+              </m:r>
+              <m:ctrlPr>
+                <w:rPr>
+                  <w:rFonts w:ascii="Cambria Math" w:eastAsiaTheme="minorEastAsia" w:hAnsi="Cambria Math" w:cs="David"/>
+                  <w:i/>
+                </w:rPr>
+              </m:ctrlPr>
+            </m:den>
+          </m:f>
+        </m:oMath>
+      </m:oMathPara>
+    </w:p>
+    <w:p>
+      <w:pPr>
+        <w:jc w:val="both"/>
+        <w:rPr>
+          <w:rFonts w:ascii="David" w:eastAsiaTheme="minorEastAsia" w:hAnsi="David" w:cs="David"/>
+          <w:rtl/>
         </w:rPr>
       </w:pPr>
       <w:r>
@@ -1566,11 +1843,173 @@
       </w:r>
       <w:r>
         <w:rPr>
-          <w:rFonts w:ascii="David" w:hAnsi="David" w:cs="David"/>
-          <w:rtl/>
-        </w:rPr>
-        <w:br w:type="page"/>
-      </w:r>
+          <w:rFonts w:ascii="David" w:eastAsiaTheme="minorEastAsia" w:hAnsi="David" w:cs="David" w:hint="cs"/>
+          <w:rtl/>
+        </w:rPr>
+        <w:t xml:space="preserve">מחישוב האנרגיה לפי </w:t>
+      </w:r>
+      <m:oMath>
+        <m:r>
+          <w:rPr>
+            <w:rFonts w:ascii="Cambria Math" w:eastAsiaTheme="minorEastAsia" w:hAnsi="Cambria Math" w:cs="David"/>
+          </w:rPr>
+          <m:t>h</m:t>
+        </m:r>
+      </m:oMath>
+      <w:r>
+        <w:rPr>
+          <w:rFonts w:ascii="David" w:eastAsiaTheme="minorEastAsia" w:hAnsi="David" w:cs="David" w:hint="cs"/>
+          <w:rtl/>
+        </w:rPr>
+        <w:t xml:space="preserve"> האינו מצפים, כי האנרגיה הקינטית </w:t>
+      </w:r>
+      <w:r>
+        <w:rPr>
+          <w:rFonts w:ascii="David" w:eastAsiaTheme="minorEastAsia" w:hAnsi="David" w:cs="David"/>
+        </w:rPr>
+        <w:t>,</w:t>
+      </w:r>
+      <w:r>
+        <w:rPr>
+          <w:rFonts w:ascii="David" w:eastAsiaTheme="minorEastAsia" w:hAnsi="David" w:cs="David" w:hint="cs"/>
+          <w:rtl/>
+        </w:rPr>
+        <w:t>תהיה ליניארי</w:t>
+      </w:r>
+      <w:r>
+        <w:rPr>
+          <w:rFonts w:ascii="David" w:eastAsiaTheme="minorEastAsia" w:hAnsi="David" w:cs="David" w:hint="eastAsia"/>
+          <w:rtl/>
+        </w:rPr>
+        <w:t>ת</w:t>
+      </w:r>
+      <w:r>
+        <w:rPr>
+          <w:rFonts w:ascii="David" w:eastAsiaTheme="minorEastAsia" w:hAnsi="David" w:cs="David" w:hint="cs"/>
+          <w:rtl/>
+        </w:rPr>
+        <w:t xml:space="preserve"> </w:t>
+      </w:r>
+      <w:r>
+        <w:rPr>
+          <w:rFonts w:ascii="David" w:eastAsiaTheme="minorEastAsia" w:hAnsi="David" w:cs="David" w:hint="cs"/>
+          <w:vertAlign w:val="subscript"/>
+          <w:rtl/>
+        </w:rPr>
+        <w:t xml:space="preserve"> </w:t>
+      </w:r>
+      <w:r>
+        <w:rPr>
+          <w:rFonts w:ascii="David" w:eastAsiaTheme="minorEastAsia" w:hAnsi="David" w:cs="David" w:hint="cs"/>
+          <w:rtl/>
+        </w:rPr>
+        <w:t xml:space="preserve">בגובה. </w:t>
+      </w:r>
+    </w:p>
+    <w:p>
+      <w:pPr>
+        <w:jc w:val="both"/>
+        <w:rPr>
+          <w:rFonts w:ascii="David" w:eastAsiaTheme="minorEastAsia" w:hAnsi="David" w:cs="David"/>
+        </w:rPr>
+      </w:pPr>
+      <m:oMathPara>
+        <m:oMath>
+          <m:sSub>
+            <m:sSubPr>
+              <m:ctrlPr>
+                <w:rPr>
+                  <w:rFonts w:ascii="Cambria Math" w:eastAsiaTheme="minorEastAsia" w:hAnsi="Cambria Math" w:cs="David"/>
+                </w:rPr>
+              </m:ctrlPr>
+            </m:sSubPr>
+            <m:e>
+              <m:r>
+                <m:rPr>
+                  <m:sty m:val="p"/>
+                </m:rPr>
+                <w:rPr>
+                  <w:rFonts w:ascii="Cambria Math" w:eastAsiaTheme="minorEastAsia" w:hAnsi="Cambria Math" w:cs="David"/>
+                </w:rPr>
+                <m:t>E</m:t>
+              </m:r>
+            </m:e>
+            <m:sub>
+              <m:r>
+                <w:rPr>
+                  <w:rFonts w:ascii="Cambria Math" w:eastAsiaTheme="minorEastAsia" w:hAnsi="Cambria Math" w:cs="David"/>
+                </w:rPr>
+                <m:t>k</m:t>
+              </m:r>
+            </m:sub>
+          </m:sSub>
+          <m:r>
+            <w:rPr>
+              <w:rFonts w:ascii="Cambria Math" w:eastAsiaTheme="minorEastAsia" w:hAnsi="Cambria Math" w:cs="David"/>
+            </w:rPr>
+            <m:t>=mgh</m:t>
+          </m:r>
+        </m:oMath>
+      </m:oMathPara>
+    </w:p>
+    <w:p>
+      <w:pPr>
+        <w:jc w:val="both"/>
+        <w:rPr>
+          <w:rFonts w:ascii="David" w:eastAsiaTheme="minorEastAsia" w:hAnsi="David" w:cs="David"/>
+          <w:rtl/>
+        </w:rPr>
+      </w:pPr>
+      <w:r>
+        <w:rPr>
+          <w:rFonts w:ascii="David" w:eastAsiaTheme="minorEastAsia" w:hAnsi="David" w:cs="David" w:hint="cs"/>
+          <w:rtl/>
+        </w:rPr>
+        <w:t xml:space="preserve">ואומנם הנתונים מצביעים ללא ספק על פונקציה קמורה. הקשר שמוצא ה </w:t>
+      </w:r>
+      <w:proofErr w:type="spellStart"/>
+      <w:r>
+        <w:rPr>
+          <w:rFonts w:ascii="David" w:eastAsiaTheme="minorEastAsia" w:hAnsi="David" w:cs="David"/>
+        </w:rPr>
+        <w:t>cftool</w:t>
+      </w:r>
+      <w:proofErr w:type="spellEnd"/>
+      <w:r>
+        <w:rPr>
+          <w:rFonts w:ascii="David" w:eastAsiaTheme="minorEastAsia" w:hAnsi="David" w:cs="David" w:hint="cs"/>
+          <w:rtl/>
+        </w:rPr>
+        <w:t xml:space="preserve"> :</w:t>
+      </w:r>
+      <w:r>
+        <w:rPr>
+          <w:rFonts w:ascii="David" w:eastAsiaTheme="minorEastAsia" w:hAnsi="David" w:cs="David" w:hint="cs"/>
+        </w:rPr>
+        <w:t xml:space="preserve"> </w:t>
+      </w:r>
+    </w:p>
+    <w:p>
+      <w:pPr>
+        <w:rPr>
+          <w:rFonts w:ascii="David" w:eastAsiaTheme="minorEastAsia" w:hAnsi="David" w:cs="David" w:hint="cs"/>
+        </w:rPr>
+      </w:pPr>
+    </w:p>
+    <w:p>
+      <w:pPr>
+        <w:rPr>
+          <w:rFonts w:ascii="David" w:eastAsiaTheme="minorEastAsia" w:hAnsi="David" w:cs="David" w:hint="cs"/>
+          <w:vertAlign w:val="superscript"/>
+        </w:rPr>
+      </w:pPr>
+    </w:p>
+    <w:p>
+      <w:pPr>
+        <w:rPr>
+          <w:rFonts w:ascii="David" w:eastAsiaTheme="minorEastAsia" w:hAnsi="David" w:cs="David"/>
+        </w:rPr>
+      </w:pPr>
     </w:p>
     <w:p>
       <w:pPr>
@@ -1580,12 +2019,98 @@
           <w:rtl/>
         </w:rPr>
       </w:pPr>
-      <w:r>
-        <w:rPr>
-          <w:rFonts w:ascii="David" w:hAnsi="David" w:cs="David" w:hint="cs"/>
-          <w:rtl/>
-        </w:rPr>
-        <w:lastRenderedPageBreak/>
+    </w:p>
+    <w:p>
+      <w:pPr>
+        <w:jc w:val="center"/>
+        <w:rPr>
+          <w:rFonts w:ascii="David" w:hAnsi="David" w:cs="David"/>
+          <w:rtl/>
+        </w:rPr>
+      </w:pPr>
+    </w:p>
+    <w:p>
+      <w:pPr>
+        <w:bidi w:val="0"/>
+        <w:rPr>
+          <w:rFonts w:ascii="David" w:hAnsi="David" w:cs="David" w:hint="cs"/>
+        </w:rPr>
+      </w:pPr>
+      <w:r>
+        <w:rPr>
+          <w:rFonts w:ascii="David" w:hAnsi="David" w:cs="David"/>
+          <w:noProof/>
+        </w:rPr>
+        <w:drawing>
+          <wp:anchor distT="0" distB="0" distL="114300" distR="114300" simplePos="0" relativeHeight="251664384" behindDoc="0" locked="0" layoutInCell="1" allowOverlap="1" wp14:anchorId="18EAC4DE" wp14:editId="018F34D2">
+            <wp:simplePos x="0" y="0"/>
+            <wp:positionH relativeFrom="leftMargin">
+              <wp:posOffset>133350</wp:posOffset>
+            </wp:positionH>
+            <wp:positionV relativeFrom="topMargin">
+              <wp:posOffset>6972300</wp:posOffset>
+            </wp:positionV>
+            <wp:extent cx="3729355" cy="2795905"/>
+            <wp:effectExtent l="0" t="0" r="4445" b="4445"/>
+            <wp:wrapSquare wrapText="bothSides"/>
+            <wp:docPr id="8" name="תמונה 8"/>
+            <wp:cNvGraphicFramePr>
+              <a:graphicFrameLocks xmlns:a="http://schemas.openxmlformats.org/drawingml/2006/main" noChangeAspect="1"/>
+            </wp:cNvGraphicFramePr>
+            <a:graphic xmlns:a="http://schemas.openxmlformats.org/drawingml/2006/main">
+              <a:graphicData uri="http://schemas.openxmlformats.org/drawingml/2006/picture">
+                <pic:pic xmlns:pic="http://schemas.openxmlformats.org/drawingml/2006/picture">
+                  <pic:nvPicPr>
+                    <pic:cNvPr id="3" name="var1.png"/>
+                    <pic:cNvPicPr/>
+                  </pic:nvPicPr>
+                  <pic:blipFill>
+                    <a:blip r:embed="rId10">
+                      <a:extLst>
+                        <a:ext uri="{28A0092B-C50C-407E-A947-70E740481C1C}">
+                          <a14:useLocalDpi xmlns:a14="http://schemas.microsoft.com/office/drawing/2010/main" val="0"/>
+                        </a:ext>
+                      </a:extLst>
+                    </a:blip>
+                    <a:stretch>
+                      <a:fillRect/>
+                    </a:stretch>
+                  </pic:blipFill>
+                  <pic:spPr>
+                    <a:xfrm>
+                      <a:off x="0" y="0"/>
+                      <a:ext cx="3729355" cy="2795905"/>
+                    </a:xfrm>
+                    <a:prstGeom prst="rect">
+                      <a:avLst/>
+                    </a:prstGeom>
+                  </pic:spPr>
+                </pic:pic>
+              </a:graphicData>
+            </a:graphic>
+            <wp14:sizeRelH relativeFrom="margin">
+              <wp14:pctWidth>0</wp14:pctWidth>
+            </wp14:sizeRelH>
+            <wp14:sizeRelV relativeFrom="margin">
+              <wp14:pctHeight>0</wp14:pctHeight>
+            </wp14:sizeRelV>
+          </wp:anchor>
+        </w:drawing>
+      </w:r>
+    </w:p>
+    <w:p>
+      <w:pPr>
+        <w:jc w:val="center"/>
+        <w:rPr>
+          <w:rFonts w:ascii="David" w:hAnsi="David" w:cs="David"/>
+          <w:rtl/>
+        </w:rPr>
+      </w:pPr>
+      <w:r>
+        <w:rPr>
+          <w:rFonts w:ascii="David" w:hAnsi="David" w:cs="David" w:hint="cs"/>
+          <w:rtl/>
+        </w:rPr>
         <w:t xml:space="preserve">סיכום </w:t>
       </w:r>
     </w:p>

</xml_diff>